<commit_message>
Se agregaron los ultimos cambios al proyecto final
</commit_message>
<xml_diff>
--- a/4to semestre/Base de datos 1/Proyecto final/MODELO CONCEPTUAL FABRICA DE SOFTWARE .docx
+++ b/4to semestre/Base de datos 1/Proyecto final/MODELO CONCEPTUAL FABRICA DE SOFTWARE .docx
@@ -687,18 +687,16 @@
           <w:szCs w:val="24"/>
           <w:lang w:eastAsia="es-MX"/>
         </w:rPr>
-        <w:t xml:space="preserve">, no </w:t>
-      </w:r>
-      <w:proofErr w:type="spellStart"/>
-      <w:proofErr w:type="gramStart"/>
-      <w:r>
-        <w:rPr>
-          <w:rFonts w:ascii="Segoe UI" w:hAnsi="Segoe UI" w:cs="Segoe UI"/>
-          <w:sz w:val="24"/>
-          <w:szCs w:val="24"/>
-          <w:lang w:eastAsia="es-MX"/>
-        </w:rPr>
-        <w:t>nulo,</w:t>
+        <w:t>, no nulo,</w:t>
+      </w:r>
+      <w:r>
+        <w:rPr>
+          <w:rFonts w:ascii="Segoe UI" w:hAnsi="Segoe UI" w:cs="Segoe UI"/>
+          <w:sz w:val="24"/>
+          <w:szCs w:val="24"/>
+          <w:lang w:eastAsia="es-MX"/>
+        </w:rPr>
+        <w:t xml:space="preserve"> </w:t>
       </w:r>
       <w:r>
         <w:rPr>
@@ -709,8 +707,6 @@
         </w:rPr>
         <w:t>llave</w:t>
       </w:r>
-      <w:proofErr w:type="spellEnd"/>
-      <w:proofErr w:type="gramEnd"/>
       <w:r>
         <w:rPr>
           <w:rFonts w:ascii="Segoe UI" w:hAnsi="Segoe UI" w:cs="Segoe UI"/>
@@ -829,19 +825,8 @@
           <w:szCs w:val="24"/>
           <w:lang w:eastAsia="es-MX"/>
         </w:rPr>
-        <w:t xml:space="preserve">, no nula, </w:t>
-      </w:r>
-      <w:proofErr w:type="spellStart"/>
-      <w:r>
-        <w:rPr>
-          <w:rFonts w:ascii="Segoe UI" w:hAnsi="Segoe UI" w:cs="Segoe UI"/>
-          <w:sz w:val="24"/>
-          <w:szCs w:val="24"/>
-          <w:lang w:eastAsia="es-MX"/>
-        </w:rPr>
-        <w:t>autoincremental</w:t>
-      </w:r>
-      <w:proofErr w:type="spellEnd"/>
+        <w:t>, no nula, autoincremental</w:t>
+      </w:r>
       <w:r>
         <w:rPr>
           <w:rFonts w:ascii="Segoe UI" w:hAnsi="Segoe UI" w:cs="Segoe UI"/>
@@ -1081,25 +1066,14 @@
           <w:lang w:eastAsia="es-MX"/>
         </w:rPr>
       </w:pPr>
-      <w:proofErr w:type="spellStart"/>
-      <w:r>
-        <w:rPr>
-          <w:rFonts w:ascii="Segoe UI" w:hAnsi="Segoe UI" w:cs="Segoe UI"/>
-          <w:sz w:val="24"/>
-          <w:szCs w:val="24"/>
-          <w:lang w:eastAsia="es-MX"/>
-        </w:rPr>
-        <w:t>Id_empresa</w:t>
-      </w:r>
-      <w:proofErr w:type="spellEnd"/>
-      <w:r>
-        <w:rPr>
-          <w:rFonts w:ascii="Segoe UI" w:hAnsi="Segoe UI" w:cs="Segoe UI"/>
-          <w:sz w:val="24"/>
-          <w:szCs w:val="24"/>
-          <w:lang w:eastAsia="es-MX"/>
-        </w:rPr>
-        <w:t xml:space="preserve"> (</w:t>
+      <w:r>
+        <w:rPr>
+          <w:rFonts w:ascii="Segoe UI" w:hAnsi="Segoe UI" w:cs="Segoe UI"/>
+          <w:sz w:val="24"/>
+          <w:szCs w:val="24"/>
+          <w:lang w:eastAsia="es-MX"/>
+        </w:rPr>
+        <w:t>Id_empresa (</w:t>
       </w:r>
       <w:r>
         <w:rPr>
@@ -2045,27 +2019,7 @@
           <w:szCs w:val="24"/>
           <w:lang w:eastAsia="es-MX"/>
         </w:rPr>
-        <w:t xml:space="preserve"> Código de </w:t>
-      </w:r>
-      <w:proofErr w:type="gramStart"/>
-      <w:r>
-        <w:rPr>
-          <w:rFonts w:ascii="Segoe UI" w:hAnsi="Segoe UI" w:cs="Segoe UI"/>
-          <w:sz w:val="24"/>
-          <w:szCs w:val="24"/>
-          <w:lang w:eastAsia="es-MX"/>
-        </w:rPr>
-        <w:t>proyecto(</w:t>
-      </w:r>
-      <w:proofErr w:type="gramEnd"/>
-      <w:r>
-        <w:rPr>
-          <w:rFonts w:ascii="Segoe UI" w:hAnsi="Segoe UI" w:cs="Segoe UI"/>
-          <w:sz w:val="24"/>
-          <w:szCs w:val="24"/>
-          <w:lang w:eastAsia="es-MX"/>
-        </w:rPr>
-        <w:t>llave foránea que referencia a PROYECTO)</w:t>
+        <w:t xml:space="preserve"> Código de proyecto(llave foránea que referencia a PROYECTO)</w:t>
       </w:r>
     </w:p>
     <w:p>
@@ -2540,7 +2494,6 @@
           <w:lang w:eastAsia="es-MX"/>
         </w:rPr>
       </w:pPr>
-      <w:proofErr w:type="spellStart"/>
       <w:r>
         <w:rPr>
           <w:rFonts w:ascii="Segoe UI" w:hAnsi="Segoe UI" w:cs="Segoe UI"/>
@@ -2548,17 +2501,7 @@
           <w:szCs w:val="20"/>
           <w:lang w:eastAsia="es-MX"/>
         </w:rPr>
-        <w:t>Id_proyecto</w:t>
-      </w:r>
-      <w:proofErr w:type="spellEnd"/>
-      <w:r>
-        <w:rPr>
-          <w:rFonts w:ascii="Segoe UI" w:hAnsi="Segoe UI" w:cs="Segoe UI"/>
-          <w:sz w:val="20"/>
-          <w:szCs w:val="20"/>
-          <w:lang w:eastAsia="es-MX"/>
-        </w:rPr>
-        <w:t xml:space="preserve"> (llave foránea que referencia a PROYECTO)</w:t>
+        <w:t>Id_proyecto (llave foránea que referencia a PROYECTO)</w:t>
       </w:r>
     </w:p>
     <w:p>
@@ -3611,16 +3554,6 @@
         <w:szCs w:val="20"/>
         <w:lang w:val="es-ES"/>
       </w:rPr>
-      <w:t xml:space="preserve"> |</w:t>
-    </w:r>
-    <w:r>
-      <w:rPr>
-        <w:rFonts w:ascii="Arial" w:hAnsi="Arial" w:cs="Arial"/>
-        <w:color w:val="000000" w:themeColor="text1"/>
-        <w:sz w:val="20"/>
-        <w:szCs w:val="20"/>
-        <w:lang w:val="es-ES"/>
-      </w:rPr>
       <w:t xml:space="preserve"> </w:t>
     </w:r>
     <w:r>
@@ -3630,16 +3563,7 @@
         <w:sz w:val="20"/>
         <w:szCs w:val="20"/>
       </w:rPr>
-      <w:t>PEDRO ZARATE FELIPE DE JESUS</w:t>
-    </w:r>
-    <w:r>
-      <w:rPr>
-        <w:rFonts w:ascii="Arial" w:hAnsi="Arial" w:cs="Arial"/>
-        <w:color w:val="000000" w:themeColor="text1"/>
-        <w:sz w:val="20"/>
-        <w:szCs w:val="20"/>
-      </w:rPr>
-      <w:t xml:space="preserve"> | </w:t>
+      <w:t xml:space="preserve">| </w:t>
     </w:r>
     <w:r>
       <w:rPr>
@@ -14626,7 +14550,7 @@
     <w:charset w:val="00"/>
     <w:family w:val="swiss"/>
     <w:pitch w:val="variable"/>
-    <w:sig w:usb0="2000028F" w:usb1="00000002" w:usb2="00000000" w:usb3="00000000" w:csb0="0000019F" w:csb1="00000000"/>
+    <w:sig w:usb0="0000028F" w:usb1="00000002" w:usb2="00000000" w:usb3="00000000" w:csb0="0000019F" w:csb1="00000000"/>
   </w:font>
 </w:fonts>
 </file>
@@ -14718,6 +14642,7 @@
     <w:rsid w:val="00F745C5"/>
     <w:rsid w:val="00F93723"/>
     <w:rsid w:val="00FE2A19"/>
+    <w:rsid w:val="00FF264B"/>
   </w:rsids>
   <m:mathPr>
     <m:mathFont m:val="Cambria Math"/>

</xml_diff>